<commit_message>
report doc added again
</commit_message>
<xml_diff>
--- a/Comprehensive_DL_Project_Report.docx
+++ b/Comprehensive_DL_Project_Report.docx
@@ -57,11 +57,6 @@
     <w:p>
       <w:r>
         <w:t>Goal: classify short healthcare-related text messages into two categories: legitimate reminders/communications vs. spam/unsafe messages. We used the SMS Spam Collection dataset as a proxy for real-world message filtering, mapping ham→0 (legitimate) and spam→1 (spam). Texts were tokenized into word IDs using a fixed vocabulary saved in vocab.json, padded/truncated to max_len=64.</w:t>
-      </w:r>
-    </w:p>
-    <w:p>
-      <w:r>
-        <w:t>[INSERT FIGURE: dataset example / label distribution screenshot if available]</w:t>
       </w:r>
     </w:p>
     <w:p>
@@ -223,7 +218,6 @@
           </w:tcPr>
           <w:p>
             <w:r>
-              <w:lastRenderedPageBreak/>
               <w:t>LSTM</w:t>
             </w:r>
           </w:p>
@@ -306,7 +300,11 @@
           </w:tcPr>
           <w:p>
             <w:r>
-              <w:t>Transformer (encoder-only)</w:t>
+              <w:t xml:space="preserve">Transformer </w:t>
+            </w:r>
+            <w:r>
+              <w:lastRenderedPageBreak/>
+              <w:t>(encoder-only)</w:t>
             </w:r>
           </w:p>
         </w:tc>
@@ -316,6 +314,7 @@
           </w:tcPr>
           <w:p>
             <w:r>
+              <w:lastRenderedPageBreak/>
               <w:t>0.5</w:t>
             </w:r>
           </w:p>
@@ -395,6 +394,9 @@
     </w:p>
     <w:p>
       <w:r>
+        <w:rPr>
+          <w:noProof/>
+        </w:rPr>
         <w:drawing>
           <wp:inline distT="0" distB="0" distL="0" distR="0" wp14:anchorId="1EEDEDD5" wp14:editId="30A95713">
             <wp:extent cx="2728903" cy="2042160"/>
@@ -432,6 +434,9 @@
         </w:drawing>
       </w:r>
       <w:r>
+        <w:rPr>
+          <w:noProof/>
+        </w:rPr>
         <w:drawing>
           <wp:inline distT="0" distB="0" distL="0" distR="0" wp14:anchorId="1704CE9F" wp14:editId="5053884E">
             <wp:extent cx="2728342" cy="2031365"/>
@@ -472,6 +477,9 @@
     <w:p/>
     <w:p>
       <w:r>
+        <w:rPr>
+          <w:noProof/>
+        </w:rPr>
         <w:drawing>
           <wp:inline distT="0" distB="0" distL="0" distR="0" wp14:anchorId="3CA6A96D" wp14:editId="347F0845">
             <wp:extent cx="2720340" cy="2031346"/>
@@ -509,6 +517,9 @@
         </w:drawing>
       </w:r>
       <w:r>
+        <w:rPr>
+          <w:noProof/>
+        </w:rPr>
         <w:drawing>
           <wp:inline distT="0" distB="0" distL="0" distR="0" wp14:anchorId="051F1AE4" wp14:editId="034C2085">
             <wp:extent cx="2718458" cy="2026920"/>
@@ -551,7 +562,6 @@
         <w:pStyle w:val="21"/>
       </w:pPr>
       <w:r>
-        <w:lastRenderedPageBreak/>
         <w:t>1.5 Vanishing Gradient Analysis (LSTM)</w:t>
       </w:r>
     </w:p>
@@ -565,6 +575,7 @@
         <w:rPr>
           <w:noProof/>
         </w:rPr>
+        <w:lastRenderedPageBreak/>
         <w:drawing>
           <wp:inline distT="0" distB="0" distL="0" distR="0" wp14:anchorId="376B6D33" wp14:editId="2F490396">
             <wp:extent cx="5303520" cy="3977640"/>
@@ -606,6 +617,9 @@
     </w:p>
     <w:p>
       <w:r>
+        <w:rPr>
+          <w:noProof/>
+        </w:rPr>
         <w:lastRenderedPageBreak/>
         <w:drawing>
           <wp:inline distT="0" distB="0" distL="0" distR="0" wp14:anchorId="5AE1183A" wp14:editId="622AB4ED">
@@ -1005,6 +1019,9 @@
     <w:p/>
     <w:p>
       <w:r>
+        <w:rPr>
+          <w:noProof/>
+        </w:rPr>
         <w:drawing>
           <wp:inline distT="0" distB="0" distL="0" distR="0" wp14:anchorId="4CDD7E45" wp14:editId="72DF5D2B">
             <wp:extent cx="2598420" cy="1946409"/>
@@ -1042,6 +1059,9 @@
         </w:drawing>
       </w:r>
       <w:r>
+        <w:rPr>
+          <w:noProof/>
+        </w:rPr>
         <w:drawing>
           <wp:inline distT="0" distB="0" distL="0" distR="0" wp14:anchorId="5C067C32" wp14:editId="75EC3E57">
             <wp:extent cx="2522220" cy="1882323"/>
@@ -1081,6 +1101,9 @@
     </w:p>
     <w:p>
       <w:r>
+        <w:rPr>
+          <w:noProof/>
+        </w:rPr>
         <w:lastRenderedPageBreak/>
         <w:drawing>
           <wp:inline distT="0" distB="0" distL="0" distR="0" wp14:anchorId="0B2147D5" wp14:editId="7E9E7E07">
@@ -1119,6 +1142,9 @@
         </w:drawing>
       </w:r>
       <w:r>
+        <w:rPr>
+          <w:noProof/>
+        </w:rPr>
         <w:drawing>
           <wp:inline distT="0" distB="0" distL="0" distR="0" wp14:anchorId="23F5A030" wp14:editId="4463220A">
             <wp:extent cx="2688892" cy="1996440"/>
@@ -1158,6 +1184,9 @@
     </w:p>
     <w:p>
       <w:r>
+        <w:rPr>
+          <w:noProof/>
+        </w:rPr>
         <w:lastRenderedPageBreak/>
         <w:drawing>
           <wp:inline distT="0" distB="0" distL="0" distR="0" wp14:anchorId="3ADFBB25" wp14:editId="47A67971">
@@ -1251,6 +1280,9 @@
     </w:p>
     <w:p>
       <w:r>
+        <w:rPr>
+          <w:noProof/>
+        </w:rPr>
         <w:drawing>
           <wp:inline distT="0" distB="0" distL="0" distR="0" wp14:anchorId="3CB698D7" wp14:editId="44CC1F27">
             <wp:extent cx="2762527" cy="2042160"/>
@@ -1288,6 +1320,9 @@
         </w:drawing>
       </w:r>
       <w:r>
+        <w:rPr>
+          <w:noProof/>
+        </w:rPr>
         <w:drawing>
           <wp:inline distT="0" distB="0" distL="0" distR="0" wp14:anchorId="68BFFCA4" wp14:editId="60362938">
             <wp:extent cx="2638400" cy="1958340"/>
@@ -1327,6 +1362,9 @@
     </w:p>
     <w:p>
       <w:r>
+        <w:rPr>
+          <w:noProof/>
+        </w:rPr>
         <w:lastRenderedPageBreak/>
         <w:drawing>
           <wp:inline distT="0" distB="0" distL="0" distR="0" wp14:anchorId="1692AAB4" wp14:editId="67588E27">
@@ -1365,6 +1403,9 @@
         </w:drawing>
       </w:r>
       <w:r>
+        <w:rPr>
+          <w:noProof/>
+        </w:rPr>
         <w:drawing>
           <wp:inline distT="0" distB="0" distL="0" distR="0" wp14:anchorId="094F8A94" wp14:editId="1631FEA6">
             <wp:extent cx="5966460" cy="4773168"/>
@@ -1812,19 +1853,7 @@
           <w:rPr>
             <w:rStyle w:val="aff8"/>
           </w:rPr>
-          <w:t>https://github.com/Bublik-05/Comprehensive-Deep-Learning-Project.g</w:t>
-        </w:r>
-        <w:r>
-          <w:rPr>
-            <w:rStyle w:val="aff8"/>
-          </w:rPr>
-          <w:t>i</w:t>
-        </w:r>
-        <w:r>
-          <w:rPr>
-            <w:rStyle w:val="aff8"/>
-          </w:rPr>
-          <w:t>t</w:t>
+          <w:t>https://github.com/Bublik-05/Comprehensive-Deep-Learning-Project.git</w:t>
         </w:r>
       </w:hyperlink>
     </w:p>

</xml_diff>